<commit_message>
2023-12-20 - Ajustements dans FACTURE
</commit_message>
<xml_diff>
--- a/Ongoing_Tasks.docx
+++ b/Ongoing_Tasks.docx
@@ -187,6 +187,32 @@
           <w:lang w:val="fr-CA"/>
         </w:rPr>
         <w:t>Tests de la version courante</w:t>
+      </w:r>
+    </w:p>
+    <w:p>
+      <w:pPr>
+        <w:pStyle w:val="Paragraphedeliste"/>
+        <w:numPr>
+          <w:ilvl w:val="1"/>
+          <w:numId w:val="2"/>
+        </w:numPr>
+        <w:ind w:left="1134" w:hanging="567"/>
+        <w:contextualSpacing w:val="0"/>
+        <w:rPr>
+          <w:rFonts w:asciiTheme="majorHAnsi" w:hAnsiTheme="majorHAnsi"/>
+          <w:sz w:val="22"/>
+          <w:szCs w:val="24"/>
+          <w:lang w:val="fr-CA"/>
+        </w:rPr>
+      </w:pPr>
+      <w:r>
+        <w:rPr>
+          <w:rFonts w:asciiTheme="majorHAnsi" w:hAnsiTheme="majorHAnsi"/>
+          <w:sz w:val="22"/>
+          <w:szCs w:val="24"/>
+          <w:lang w:val="fr-CA"/>
+        </w:rPr>
+        <w:t>Identifier les TEC facturés</w:t>
       </w:r>
     </w:p>
     <w:p>

</xml_diff>

<commit_message>
v1.1.9.2B - Le mouse hover ne fonctionne toujours pas !!!
</commit_message>
<xml_diff>
--- a/Ongoing_Tasks.docx
+++ b/Ongoing_Tasks.docx
@@ -212,6 +212,54 @@
           <w:szCs w:val="24"/>
           <w:lang w:val="fr-CA"/>
         </w:rPr>
+        <w:t xml:space="preserve">Bloquer la sortie </w:t>
+      </w:r>
+      <w:r>
+        <w:rPr>
+          <w:rFonts w:asciiTheme="majorHAnsi" w:hAnsiTheme="majorHAnsi"/>
+          <w:b/>
+          <w:bCs/>
+          <w:color w:val="FFFFFF" w:themeColor="background1"/>
+          <w:sz w:val="28"/>
+          <w:szCs w:val="32"/>
+          <w:highlight w:val="red"/>
+          <w:lang w:val="fr-CA"/>
+        </w:rPr>
+        <w:t>X</w:t>
+      </w:r>
+      <w:r>
+        <w:rPr>
+          <w:rFonts w:asciiTheme="majorHAnsi" w:hAnsiTheme="majorHAnsi"/>
+          <w:sz w:val="22"/>
+          <w:szCs w:val="24"/>
+          <w:lang w:val="fr-CA"/>
+        </w:rPr>
+        <w:t xml:space="preserve"> pour fermer en douceur</w:t>
+      </w:r>
+    </w:p>
+    <w:p>
+      <w:pPr>
+        <w:pStyle w:val="Paragraphedeliste"/>
+        <w:numPr>
+          <w:ilvl w:val="1"/>
+          <w:numId w:val="2"/>
+        </w:numPr>
+        <w:ind w:left="1134" w:hanging="567"/>
+        <w:contextualSpacing w:val="0"/>
+        <w:rPr>
+          <w:rFonts w:asciiTheme="majorHAnsi" w:hAnsiTheme="majorHAnsi"/>
+          <w:sz w:val="22"/>
+          <w:szCs w:val="24"/>
+          <w:lang w:val="fr-CA"/>
+        </w:rPr>
+      </w:pPr>
+      <w:r>
+        <w:rPr>
+          <w:rFonts w:asciiTheme="majorHAnsi" w:hAnsiTheme="majorHAnsi"/>
+          <w:sz w:val="22"/>
+          <w:szCs w:val="24"/>
+          <w:lang w:val="fr-CA"/>
+        </w:rPr>
         <w:t>Identifier les TEC facturés</w:t>
       </w:r>
     </w:p>
@@ -815,6 +863,7 @@
           <w:szCs w:val="24"/>
           <w:lang w:val="fr-CA"/>
         </w:rPr>
+        <w:lastRenderedPageBreak/>
         <w:t>Programmer la fonction « État des résultats »</w:t>
       </w:r>
     </w:p>
@@ -872,7 +921,6 @@
           <w:szCs w:val="24"/>
           <w:lang w:val="fr-CA"/>
         </w:rPr>
-        <w:lastRenderedPageBreak/>
         <w:t>DÉBOURS</w:t>
       </w:r>
     </w:p>

</xml_diff>

<commit_message>
v1.1.9.3 Final tests to retreive an existing invoice
Possible to add to it
Still does know how to delete items
</commit_message>
<xml_diff>
--- a/Ongoing_Tasks.docx
+++ b/Ongoing_Tasks.docx
@@ -88,6 +88,58 @@
       <w:pPr>
         <w:pStyle w:val="Paragraphedeliste"/>
         <w:numPr>
+          <w:ilvl w:val="1"/>
+          <w:numId w:val="2"/>
+        </w:numPr>
+        <w:ind w:left="1134" w:hanging="567"/>
+        <w:contextualSpacing w:val="0"/>
+        <w:rPr>
+          <w:rFonts w:asciiTheme="majorHAnsi" w:hAnsiTheme="majorHAnsi"/>
+          <w:sz w:val="22"/>
+          <w:szCs w:val="24"/>
+          <w:lang w:val="fr-CA"/>
+        </w:rPr>
+      </w:pPr>
+      <w:r>
+        <w:rPr>
+          <w:rFonts w:asciiTheme="majorHAnsi" w:hAnsiTheme="majorHAnsi"/>
+          <w:sz w:val="22"/>
+          <w:szCs w:val="24"/>
+          <w:lang w:val="fr-CA"/>
+        </w:rPr>
+        <w:t>BUG – Les menus coulissants ne sont plus fonctionnels</w:t>
+      </w:r>
+    </w:p>
+    <w:p>
+      <w:pPr>
+        <w:pStyle w:val="Paragraphedeliste"/>
+        <w:numPr>
+          <w:ilvl w:val="1"/>
+          <w:numId w:val="2"/>
+        </w:numPr>
+        <w:ind w:left="1134" w:hanging="567"/>
+        <w:contextualSpacing w:val="0"/>
+        <w:rPr>
+          <w:rFonts w:asciiTheme="majorHAnsi" w:hAnsiTheme="majorHAnsi"/>
+          <w:sz w:val="22"/>
+          <w:szCs w:val="24"/>
+          <w:lang w:val="fr-CA"/>
+        </w:rPr>
+      </w:pPr>
+      <w:r>
+        <w:rPr>
+          <w:rFonts w:asciiTheme="majorHAnsi" w:hAnsiTheme="majorHAnsi"/>
+          <w:sz w:val="22"/>
+          <w:szCs w:val="24"/>
+          <w:lang w:val="fr-CA"/>
+        </w:rPr>
+        <w:t>Ne pas permettre de sortir de l’application de façon désordonnée</w:t>
+      </w:r>
+    </w:p>
+    <w:p>
+      <w:pPr>
+        <w:pStyle w:val="Paragraphedeliste"/>
+        <w:numPr>
           <w:ilvl w:val="0"/>
           <w:numId w:val="2"/>
         </w:numPr>
@@ -187,6 +239,32 @@
           <w:lang w:val="fr-CA"/>
         </w:rPr>
         <w:t>Tests de la version courante</w:t>
+      </w:r>
+    </w:p>
+    <w:p>
+      <w:pPr>
+        <w:pStyle w:val="Paragraphedeliste"/>
+        <w:numPr>
+          <w:ilvl w:val="1"/>
+          <w:numId w:val="2"/>
+        </w:numPr>
+        <w:ind w:left="1134" w:hanging="567"/>
+        <w:contextualSpacing w:val="0"/>
+        <w:rPr>
+          <w:rFonts w:asciiTheme="majorHAnsi" w:hAnsiTheme="majorHAnsi"/>
+          <w:sz w:val="22"/>
+          <w:szCs w:val="24"/>
+          <w:lang w:val="fr-CA"/>
+        </w:rPr>
+      </w:pPr>
+      <w:r>
+        <w:rPr>
+          <w:rFonts w:asciiTheme="majorHAnsi" w:hAnsiTheme="majorHAnsi"/>
+          <w:sz w:val="22"/>
+          <w:szCs w:val="24"/>
+          <w:lang w:val="fr-CA"/>
+        </w:rPr>
+        <w:t>Possibilité de saisir du texte ‘divers’ dans les services</w:t>
       </w:r>
     </w:p>
     <w:p>
@@ -286,6 +364,32 @@
           <w:szCs w:val="24"/>
           <w:lang w:val="fr-CA"/>
         </w:rPr>
+        <w:t>Permettre de voir les TEC déjà facturés</w:t>
+      </w:r>
+    </w:p>
+    <w:p>
+      <w:pPr>
+        <w:pStyle w:val="Paragraphedeliste"/>
+        <w:numPr>
+          <w:ilvl w:val="1"/>
+          <w:numId w:val="2"/>
+        </w:numPr>
+        <w:ind w:left="1134" w:hanging="567"/>
+        <w:contextualSpacing w:val="0"/>
+        <w:rPr>
+          <w:rFonts w:asciiTheme="majorHAnsi" w:hAnsiTheme="majorHAnsi"/>
+          <w:sz w:val="22"/>
+          <w:szCs w:val="24"/>
+          <w:lang w:val="fr-CA"/>
+        </w:rPr>
+      </w:pPr>
+      <w:r>
+        <w:rPr>
+          <w:rFonts w:asciiTheme="majorHAnsi" w:hAnsiTheme="majorHAnsi"/>
+          <w:sz w:val="22"/>
+          <w:szCs w:val="24"/>
+          <w:lang w:val="fr-CA"/>
+        </w:rPr>
         <w:t>Rechercher une facture existante</w:t>
       </w:r>
     </w:p>
@@ -759,6 +863,7 @@
           <w:szCs w:val="24"/>
           <w:lang w:val="fr-CA"/>
         </w:rPr>
+        <w:lastRenderedPageBreak/>
         <w:t>Programmer la fonction « Interrogation des transactions »</w:t>
       </w:r>
     </w:p>
@@ -863,7 +968,6 @@
           <w:szCs w:val="24"/>
           <w:lang w:val="fr-CA"/>
         </w:rPr>
-        <w:lastRenderedPageBreak/>
         <w:t>Programmer la fonction « État des résultats »</w:t>
       </w:r>
     </w:p>

</xml_diff>

<commit_message>
v1.1.9.4 & v1.1.9.5 - Gossage...
</commit_message>
<xml_diff>
--- a/Ongoing_Tasks.docx
+++ b/Ongoing_Tasks.docx
@@ -135,6 +135,15 @@
         </w:rPr>
         <w:t>Ne pas permettre de sortir de l’application de façon désordonnée</w:t>
       </w:r>
+      <w:r>
+        <w:rPr>
+          <w:rFonts w:asciiTheme="majorHAnsi" w:hAnsiTheme="majorHAnsi"/>
+          <w:sz w:val="22"/>
+          <w:szCs w:val="24"/>
+          <w:lang w:val="fr-CA"/>
+        </w:rPr>
+        <w:t xml:space="preserve"> (contrôler la sortie)</w:t>
+      </w:r>
     </w:p>
     <w:p>
       <w:pPr>
@@ -183,6 +192,15 @@
           <w:lang w:val="fr-CA"/>
         </w:rPr>
       </w:pPr>
+      <w:r>
+        <w:rPr>
+          <w:rFonts w:asciiTheme="majorHAnsi" w:hAnsiTheme="majorHAnsi"/>
+          <w:sz w:val="22"/>
+          <w:szCs w:val="24"/>
+          <w:lang w:val="fr-CA"/>
+        </w:rPr>
+        <w:t>Rapport qui donnerait une analyse des heures</w:t>
+      </w:r>
     </w:p>
     <w:p>
       <w:pPr>
@@ -290,29 +308,463 @@
           <w:szCs w:val="24"/>
           <w:lang w:val="fr-CA"/>
         </w:rPr>
-        <w:t xml:space="preserve">Bloquer la sortie </w:t>
-      </w:r>
-      <w:r>
+        <w:t>Identifier les TEC facturés</w:t>
+      </w:r>
+    </w:p>
+    <w:p>
+      <w:pPr>
+        <w:pStyle w:val="Paragraphedeliste"/>
+        <w:numPr>
+          <w:ilvl w:val="1"/>
+          <w:numId w:val="2"/>
+        </w:numPr>
+        <w:ind w:left="1134" w:hanging="567"/>
+        <w:contextualSpacing w:val="0"/>
+        <w:rPr>
+          <w:rFonts w:asciiTheme="majorHAnsi" w:hAnsiTheme="majorHAnsi"/>
+          <w:sz w:val="22"/>
+          <w:szCs w:val="24"/>
+          <w:lang w:val="fr-CA"/>
+        </w:rPr>
+      </w:pPr>
+      <w:r>
+        <w:rPr>
+          <w:rFonts w:asciiTheme="majorHAnsi" w:hAnsiTheme="majorHAnsi"/>
+          <w:sz w:val="22"/>
+          <w:szCs w:val="24"/>
+          <w:lang w:val="fr-CA"/>
+        </w:rPr>
+        <w:t>Permettre de voir les TEC déjà facturés</w:t>
+      </w:r>
+    </w:p>
+    <w:p>
+      <w:pPr>
+        <w:pStyle w:val="Paragraphedeliste"/>
+        <w:numPr>
+          <w:ilvl w:val="1"/>
+          <w:numId w:val="2"/>
+        </w:numPr>
+        <w:ind w:left="1134" w:hanging="567"/>
+        <w:contextualSpacing w:val="0"/>
+        <w:rPr>
+          <w:rFonts w:asciiTheme="majorHAnsi" w:hAnsiTheme="majorHAnsi"/>
+          <w:sz w:val="22"/>
+          <w:szCs w:val="24"/>
+          <w:lang w:val="fr-CA"/>
+        </w:rPr>
+      </w:pPr>
+      <w:r>
+        <w:rPr>
+          <w:rFonts w:asciiTheme="majorHAnsi" w:hAnsiTheme="majorHAnsi"/>
+          <w:sz w:val="22"/>
+          <w:szCs w:val="24"/>
+          <w:lang w:val="fr-CA"/>
+        </w:rPr>
+        <w:t>Rechercher une facture existante</w:t>
+      </w:r>
+    </w:p>
+    <w:p>
+      <w:pPr>
+        <w:pStyle w:val="Paragraphedeliste"/>
+        <w:numPr>
+          <w:ilvl w:val="1"/>
+          <w:numId w:val="2"/>
+        </w:numPr>
+        <w:ind w:left="1134" w:hanging="567"/>
+        <w:contextualSpacing w:val="0"/>
+        <w:rPr>
+          <w:rFonts w:asciiTheme="majorHAnsi" w:hAnsiTheme="majorHAnsi"/>
+          <w:sz w:val="22"/>
+          <w:szCs w:val="24"/>
+          <w:lang w:val="fr-CA"/>
+        </w:rPr>
+      </w:pPr>
+      <w:r>
+        <w:rPr>
+          <w:rFonts w:asciiTheme="majorHAnsi" w:hAnsiTheme="majorHAnsi"/>
+          <w:sz w:val="22"/>
+          <w:szCs w:val="24"/>
+          <w:lang w:val="fr-CA"/>
+        </w:rPr>
+        <w:t>Sauvegarder une deuxième fois une facture existante</w:t>
+      </w:r>
+    </w:p>
+    <w:p>
+      <w:pPr>
+        <w:pStyle w:val="Paragraphedeliste"/>
+        <w:numPr>
+          <w:ilvl w:val="1"/>
+          <w:numId w:val="2"/>
+        </w:numPr>
+        <w:ind w:left="1134" w:hanging="567"/>
+        <w:contextualSpacing w:val="0"/>
+        <w:rPr>
+          <w:rFonts w:asciiTheme="majorHAnsi" w:hAnsiTheme="majorHAnsi"/>
+          <w:sz w:val="22"/>
+          <w:szCs w:val="24"/>
+          <w:lang w:val="fr-CA"/>
+        </w:rPr>
+      </w:pPr>
+      <w:r>
+        <w:rPr>
+          <w:rFonts w:asciiTheme="majorHAnsi" w:hAnsiTheme="majorHAnsi"/>
+          <w:sz w:val="22"/>
+          <w:szCs w:val="24"/>
+          <w:lang w:val="fr-CA"/>
+        </w:rPr>
+        <w:t>Création du fichier PDF (lors de la sauvegarde)</w:t>
+      </w:r>
+    </w:p>
+    <w:p>
+      <w:pPr>
+        <w:pStyle w:val="Paragraphedeliste"/>
+        <w:numPr>
+          <w:ilvl w:val="1"/>
+          <w:numId w:val="2"/>
+        </w:numPr>
+        <w:ind w:left="1134" w:hanging="567"/>
+        <w:contextualSpacing w:val="0"/>
+        <w:rPr>
+          <w:rFonts w:asciiTheme="majorHAnsi" w:hAnsiTheme="majorHAnsi"/>
+          <w:sz w:val="22"/>
+          <w:szCs w:val="24"/>
+          <w:lang w:val="fr-CA"/>
+        </w:rPr>
+      </w:pPr>
+      <w:r>
+        <w:rPr>
+          <w:rFonts w:asciiTheme="majorHAnsi" w:hAnsiTheme="majorHAnsi"/>
+          <w:sz w:val="22"/>
+          <w:szCs w:val="24"/>
+          <w:lang w:val="fr-CA"/>
+        </w:rPr>
+        <w:t>Modification de facture existante</w:t>
+      </w:r>
+    </w:p>
+    <w:p>
+      <w:pPr>
+        <w:pStyle w:val="Paragraphedeliste"/>
+        <w:numPr>
+          <w:ilvl w:val="1"/>
+          <w:numId w:val="2"/>
+        </w:numPr>
+        <w:ind w:left="1134" w:hanging="567"/>
+        <w:contextualSpacing w:val="0"/>
+        <w:rPr>
+          <w:rFonts w:asciiTheme="majorHAnsi" w:hAnsiTheme="majorHAnsi"/>
+          <w:sz w:val="22"/>
+          <w:szCs w:val="24"/>
+          <w:lang w:val="fr-CA"/>
+        </w:rPr>
+      </w:pPr>
+      <w:r>
+        <w:rPr>
+          <w:rFonts w:asciiTheme="majorHAnsi" w:hAnsiTheme="majorHAnsi"/>
+          <w:sz w:val="22"/>
+          <w:szCs w:val="24"/>
+          <w:lang w:val="fr-CA"/>
+        </w:rPr>
+        <w:t>Annulation d’une facture existante</w:t>
+      </w:r>
+    </w:p>
+    <w:p>
+      <w:pPr>
+        <w:pStyle w:val="Paragraphedeliste"/>
+        <w:numPr>
+          <w:ilvl w:val="1"/>
+          <w:numId w:val="2"/>
+        </w:numPr>
+        <w:ind w:left="1134" w:hanging="567"/>
+        <w:contextualSpacing w:val="0"/>
+        <w:rPr>
+          <w:rFonts w:asciiTheme="majorHAnsi" w:hAnsiTheme="majorHAnsi"/>
+          <w:sz w:val="22"/>
+          <w:szCs w:val="24"/>
+          <w:lang w:val="fr-CA"/>
+        </w:rPr>
+      </w:pPr>
+      <w:r>
+        <w:rPr>
+          <w:rFonts w:asciiTheme="majorHAnsi" w:hAnsiTheme="majorHAnsi"/>
+          <w:sz w:val="22"/>
+          <w:szCs w:val="24"/>
+          <w:lang w:val="fr-CA"/>
+        </w:rPr>
+        <w:t>Tests du format de la facture finale (PDF sans espace)</w:t>
+      </w:r>
+    </w:p>
+    <w:p>
+      <w:pPr>
+        <w:pStyle w:val="Paragraphedeliste"/>
+        <w:numPr>
+          <w:ilvl w:val="1"/>
+          <w:numId w:val="2"/>
+        </w:numPr>
+        <w:ind w:left="1134" w:hanging="567"/>
+        <w:contextualSpacing w:val="0"/>
+        <w:rPr>
+          <w:rFonts w:asciiTheme="majorHAnsi" w:hAnsiTheme="majorHAnsi"/>
+          <w:sz w:val="22"/>
+          <w:szCs w:val="24"/>
+          <w:lang w:val="fr-CA"/>
+        </w:rPr>
+      </w:pPr>
+      <w:r>
+        <w:rPr>
+          <w:rFonts w:asciiTheme="majorHAnsi" w:hAnsiTheme="majorHAnsi"/>
+          <w:sz w:val="22"/>
+          <w:szCs w:val="24"/>
+          <w:lang w:val="fr-CA"/>
+        </w:rPr>
+        <w:t>Création du courriel de transmission AVEC la signature de Guillaume</w:t>
+      </w:r>
+    </w:p>
+    <w:p>
+      <w:pPr>
+        <w:pStyle w:val="Paragraphedeliste"/>
+        <w:numPr>
+          <w:ilvl w:val="1"/>
+          <w:numId w:val="2"/>
+        </w:numPr>
+        <w:ind w:left="1134" w:hanging="567"/>
+        <w:contextualSpacing w:val="0"/>
+        <w:rPr>
+          <w:rFonts w:asciiTheme="majorHAnsi" w:hAnsiTheme="majorHAnsi"/>
+          <w:sz w:val="22"/>
+          <w:szCs w:val="24"/>
+          <w:lang w:val="fr-CA"/>
+        </w:rPr>
+      </w:pPr>
+      <w:r>
+        <w:rPr>
+          <w:rFonts w:asciiTheme="majorHAnsi" w:hAnsiTheme="majorHAnsi"/>
+          <w:sz w:val="22"/>
+          <w:szCs w:val="24"/>
+          <w:lang w:val="fr-CA"/>
+        </w:rPr>
+        <w:t>Mettre à jour le fichier « BD_Sortie.xlsx »</w:t>
+      </w:r>
+      <w:r>
+        <w:rPr>
+          <w:rFonts w:asciiTheme="majorHAnsi" w:hAnsiTheme="majorHAnsi"/>
+          <w:sz w:val="22"/>
+          <w:szCs w:val="24"/>
+          <w:lang w:val="fr-CA"/>
+        </w:rPr>
+        <w:t xml:space="preserve"> avec les informations locales</w:t>
+      </w:r>
+    </w:p>
+    <w:p>
+      <w:pPr>
+        <w:pStyle w:val="Paragraphedeliste"/>
+        <w:numPr>
+          <w:ilvl w:val="1"/>
+          <w:numId w:val="2"/>
+        </w:numPr>
+        <w:ind w:left="1134" w:hanging="567"/>
+        <w:contextualSpacing w:val="0"/>
+        <w:rPr>
+          <w:rFonts w:asciiTheme="majorHAnsi" w:hAnsiTheme="majorHAnsi"/>
+          <w:sz w:val="22"/>
+          <w:szCs w:val="24"/>
+          <w:lang w:val="fr-CA"/>
+        </w:rPr>
+      </w:pPr>
+      <w:r>
+        <w:rPr>
+          <w:rFonts w:asciiTheme="majorHAnsi" w:hAnsiTheme="majorHAnsi"/>
+          <w:sz w:val="22"/>
+          <w:szCs w:val="24"/>
+          <w:lang w:val="fr-CA"/>
+        </w:rPr>
+        <w:t>Chercher le fichier « BD_Sortie.xlsx »</w:t>
+      </w:r>
+    </w:p>
+    <w:p>
+      <w:pPr>
+        <w:pStyle w:val="Paragraphedeliste"/>
+        <w:numPr>
+          <w:ilvl w:val="1"/>
+          <w:numId w:val="2"/>
+        </w:numPr>
+        <w:ind w:left="1134" w:hanging="567"/>
+        <w:contextualSpacing w:val="0"/>
+        <w:rPr>
+          <w:rFonts w:asciiTheme="majorHAnsi" w:hAnsiTheme="majorHAnsi"/>
+          <w:sz w:val="22"/>
+          <w:szCs w:val="24"/>
+          <w:lang w:val="fr-CA"/>
+        </w:rPr>
+      </w:pPr>
+      <w:r>
+        <w:rPr>
+          <w:rFonts w:asciiTheme="majorHAnsi" w:hAnsiTheme="majorHAnsi"/>
+          <w:sz w:val="22"/>
+          <w:szCs w:val="24"/>
+          <w:lang w:val="fr-CA"/>
+        </w:rPr>
+        <w:t>Comptabilisation au G/L des transactions</w:t>
+      </w:r>
+    </w:p>
+    <w:p>
+      <w:pPr>
+        <w:pStyle w:val="Paragraphedeliste"/>
+        <w:numPr>
+          <w:ilvl w:val="2"/>
+          <w:numId w:val="2"/>
+        </w:numPr>
+        <w:ind w:left="1701" w:hanging="567"/>
+        <w:contextualSpacing w:val="0"/>
+        <w:rPr>
+          <w:rFonts w:asciiTheme="majorHAnsi" w:hAnsiTheme="majorHAnsi"/>
+          <w:sz w:val="22"/>
+          <w:szCs w:val="24"/>
+          <w:lang w:val="fr-CA"/>
+        </w:rPr>
+      </w:pPr>
+      <w:r>
+        <w:rPr>
+          <w:rFonts w:asciiTheme="majorHAnsi" w:hAnsiTheme="majorHAnsi"/>
+          <w:sz w:val="22"/>
+          <w:szCs w:val="24"/>
+          <w:lang w:val="fr-CA"/>
+        </w:rPr>
+        <w:t>Création d’une facture</w:t>
+      </w:r>
+    </w:p>
+    <w:p>
+      <w:pPr>
+        <w:pStyle w:val="Paragraphedeliste"/>
+        <w:numPr>
+          <w:ilvl w:val="2"/>
+          <w:numId w:val="2"/>
+        </w:numPr>
+        <w:ind w:left="1701" w:hanging="567"/>
+        <w:contextualSpacing w:val="0"/>
+        <w:rPr>
+          <w:rFonts w:asciiTheme="majorHAnsi" w:hAnsiTheme="majorHAnsi"/>
+          <w:sz w:val="22"/>
+          <w:szCs w:val="24"/>
+          <w:lang w:val="fr-CA"/>
+        </w:rPr>
+      </w:pPr>
+      <w:r>
+        <w:rPr>
+          <w:rFonts w:asciiTheme="majorHAnsi" w:hAnsiTheme="majorHAnsi"/>
+          <w:sz w:val="22"/>
+          <w:szCs w:val="24"/>
+          <w:lang w:val="fr-CA"/>
+        </w:rPr>
+        <w:t>Modification d’une facture</w:t>
+      </w:r>
+    </w:p>
+    <w:p>
+      <w:pPr>
+        <w:pStyle w:val="Paragraphedeliste"/>
+        <w:numPr>
+          <w:ilvl w:val="2"/>
+          <w:numId w:val="2"/>
+        </w:numPr>
+        <w:ind w:left="1701" w:hanging="567"/>
+        <w:contextualSpacing w:val="0"/>
+        <w:rPr>
+          <w:rFonts w:asciiTheme="majorHAnsi" w:hAnsiTheme="majorHAnsi"/>
+          <w:sz w:val="22"/>
+          <w:szCs w:val="24"/>
+          <w:lang w:val="fr-CA"/>
+        </w:rPr>
+      </w:pPr>
+      <w:r>
+        <w:rPr>
+          <w:rFonts w:asciiTheme="majorHAnsi" w:hAnsiTheme="majorHAnsi"/>
+          <w:sz w:val="22"/>
+          <w:szCs w:val="24"/>
+          <w:lang w:val="fr-CA"/>
+        </w:rPr>
+        <w:t>Destruction d’une facture</w:t>
+      </w:r>
+    </w:p>
+    <w:p>
+      <w:pPr>
+        <w:pStyle w:val="Paragraphedeliste"/>
+        <w:numPr>
+          <w:ilvl w:val="1"/>
+          <w:numId w:val="2"/>
+        </w:numPr>
+        <w:ind w:left="1134" w:hanging="567"/>
+        <w:contextualSpacing w:val="0"/>
+        <w:rPr>
+          <w:rFonts w:asciiTheme="majorHAnsi" w:hAnsiTheme="majorHAnsi"/>
+          <w:sz w:val="22"/>
+          <w:szCs w:val="24"/>
+          <w:lang w:val="fr-CA"/>
+        </w:rPr>
+      </w:pPr>
+      <w:r>
+        <w:rPr>
+          <w:rFonts w:asciiTheme="majorHAnsi" w:hAnsiTheme="majorHAnsi"/>
+          <w:sz w:val="22"/>
+          <w:szCs w:val="24"/>
+          <w:lang w:val="fr-CA"/>
+        </w:rPr>
+        <w:t>Programmer la fonction « Encaissements »</w:t>
+      </w:r>
+    </w:p>
+    <w:p>
+      <w:pPr>
+        <w:pStyle w:val="Paragraphedeliste"/>
+        <w:numPr>
+          <w:ilvl w:val="1"/>
+          <w:numId w:val="2"/>
+        </w:numPr>
+        <w:ind w:left="1134" w:hanging="567"/>
+        <w:contextualSpacing w:val="0"/>
+        <w:rPr>
+          <w:rFonts w:asciiTheme="majorHAnsi" w:hAnsiTheme="majorHAnsi"/>
+          <w:sz w:val="22"/>
+          <w:szCs w:val="24"/>
+          <w:lang w:val="fr-CA"/>
+        </w:rPr>
+      </w:pPr>
+      <w:r>
+        <w:rPr>
+          <w:rFonts w:asciiTheme="majorHAnsi" w:hAnsiTheme="majorHAnsi"/>
+          <w:sz w:val="22"/>
+          <w:szCs w:val="24"/>
+          <w:lang w:val="fr-CA"/>
+        </w:rPr>
+        <w:t>Programmer la fonction « Rappels &amp; suivis »</w:t>
+      </w:r>
+    </w:p>
+    <w:p>
+      <w:pPr>
+        <w:pStyle w:val="Paragraphedeliste"/>
+        <w:numPr>
+          <w:ilvl w:val="0"/>
+          <w:numId w:val="2"/>
+        </w:numPr>
+        <w:spacing w:before="360"/>
+        <w:ind w:left="567" w:hanging="567"/>
+        <w:contextualSpacing w:val="0"/>
         <w:rPr>
           <w:rFonts w:asciiTheme="majorHAnsi" w:hAnsiTheme="majorHAnsi"/>
           <w:b/>
           <w:bCs/>
-          <w:color w:val="FFFFFF" w:themeColor="background1"/>
-          <w:sz w:val="28"/>
-          <w:szCs w:val="32"/>
-          <w:highlight w:val="red"/>
-          <w:lang w:val="fr-CA"/>
-        </w:rPr>
-        <w:t>X</w:t>
-      </w:r>
-      <w:r>
-        <w:rPr>
-          <w:rFonts w:asciiTheme="majorHAnsi" w:hAnsiTheme="majorHAnsi"/>
-          <w:sz w:val="22"/>
-          <w:szCs w:val="24"/>
-          <w:lang w:val="fr-CA"/>
-        </w:rPr>
-        <w:t xml:space="preserve"> pour fermer en douceur</w:t>
+          <w:sz w:val="22"/>
+          <w:szCs w:val="24"/>
+          <w:lang w:val="fr-CA"/>
+        </w:rPr>
+      </w:pPr>
+      <w:r>
+        <w:rPr>
+          <w:rFonts w:asciiTheme="majorHAnsi" w:hAnsiTheme="majorHAnsi"/>
+          <w:b/>
+          <w:bCs/>
+          <w:sz w:val="22"/>
+          <w:szCs w:val="24"/>
+          <w:lang w:val="fr-CA"/>
+        </w:rPr>
+        <w:t>COMPTABILITÉ</w:t>
       </w:r>
     </w:p>
     <w:p>
@@ -338,7 +790,7 @@
           <w:szCs w:val="24"/>
           <w:lang w:val="fr-CA"/>
         </w:rPr>
-        <w:t>Identifier les TEC facturés</w:t>
+        <w:t>Intégrer le plan comptable, avec toutes ses colonnes, dans l’application</w:t>
       </w:r>
     </w:p>
     <w:p>
@@ -364,7 +816,7 @@
           <w:szCs w:val="24"/>
           <w:lang w:val="fr-CA"/>
         </w:rPr>
-        <w:t>Permettre de voir les TEC déjà facturés</w:t>
+        <w:t>Gestion des années financières (30 juin)</w:t>
       </w:r>
     </w:p>
     <w:p>
@@ -390,7 +842,7 @@
           <w:szCs w:val="24"/>
           <w:lang w:val="fr-CA"/>
         </w:rPr>
-        <w:t>Rechercher une facture existante</w:t>
+        <w:t>Programmer la fonction « Interrogation des transactions »</w:t>
       </w:r>
     </w:p>
     <w:p>
@@ -416,7 +868,8 @@
           <w:szCs w:val="24"/>
           <w:lang w:val="fr-CA"/>
         </w:rPr>
-        <w:t>Sauvegarder une deuxième fois une facture existante</w:t>
+        <w:lastRenderedPageBreak/>
+        <w:t>Programmer la fonction « Balance de vérification »</w:t>
       </w:r>
     </w:p>
     <w:p>
@@ -442,7 +895,7 @@
           <w:szCs w:val="24"/>
           <w:lang w:val="fr-CA"/>
         </w:rPr>
-        <w:t>Création du fichier PDF (lors de la sauvegarde)</w:t>
+        <w:t>Programmer la fonction « GL par date »</w:t>
       </w:r>
     </w:p>
     <w:p>
@@ -468,7 +921,7 @@
           <w:szCs w:val="24"/>
           <w:lang w:val="fr-CA"/>
         </w:rPr>
-        <w:t>Modification de facture existante</w:t>
+        <w:t>Programmer la fonction « GL par entrée »</w:t>
       </w:r>
     </w:p>
     <w:p>
@@ -494,7 +947,7 @@
           <w:szCs w:val="24"/>
           <w:lang w:val="fr-CA"/>
         </w:rPr>
-        <w:t>Annulation d’une facture existante</w:t>
+        <w:t>Programmer la fonction « État des résultats »</w:t>
       </w:r>
     </w:p>
     <w:p>
@@ -520,241 +973,7 @@
           <w:szCs w:val="24"/>
           <w:lang w:val="fr-CA"/>
         </w:rPr>
-        <w:t>Tests du format de la facture finale (PDF sans espace)</w:t>
-      </w:r>
-    </w:p>
-    <w:p>
-      <w:pPr>
-        <w:pStyle w:val="Paragraphedeliste"/>
-        <w:numPr>
-          <w:ilvl w:val="1"/>
-          <w:numId w:val="2"/>
-        </w:numPr>
-        <w:ind w:left="1134" w:hanging="567"/>
-        <w:contextualSpacing w:val="0"/>
-        <w:rPr>
-          <w:rFonts w:asciiTheme="majorHAnsi" w:hAnsiTheme="majorHAnsi"/>
-          <w:sz w:val="22"/>
-          <w:szCs w:val="24"/>
-          <w:lang w:val="fr-CA"/>
-        </w:rPr>
-      </w:pPr>
-      <w:r>
-        <w:rPr>
-          <w:rFonts w:asciiTheme="majorHAnsi" w:hAnsiTheme="majorHAnsi"/>
-          <w:sz w:val="22"/>
-          <w:szCs w:val="24"/>
-          <w:lang w:val="fr-CA"/>
-        </w:rPr>
-        <w:t>Création du courriel de transmission AVEC la signature de Guillaume</w:t>
-      </w:r>
-    </w:p>
-    <w:p>
-      <w:pPr>
-        <w:pStyle w:val="Paragraphedeliste"/>
-        <w:numPr>
-          <w:ilvl w:val="1"/>
-          <w:numId w:val="2"/>
-        </w:numPr>
-        <w:ind w:left="1134" w:hanging="567"/>
-        <w:contextualSpacing w:val="0"/>
-        <w:rPr>
-          <w:rFonts w:asciiTheme="majorHAnsi" w:hAnsiTheme="majorHAnsi"/>
-          <w:sz w:val="22"/>
-          <w:szCs w:val="24"/>
-          <w:lang w:val="fr-CA"/>
-        </w:rPr>
-      </w:pPr>
-      <w:r>
-        <w:rPr>
-          <w:rFonts w:asciiTheme="majorHAnsi" w:hAnsiTheme="majorHAnsi"/>
-          <w:sz w:val="22"/>
-          <w:szCs w:val="24"/>
-          <w:lang w:val="fr-CA"/>
-        </w:rPr>
-        <w:t>Mettre à jour le fichier « BD_Sortie.xlsx »</w:t>
-      </w:r>
-    </w:p>
-    <w:p>
-      <w:pPr>
-        <w:pStyle w:val="Paragraphedeliste"/>
-        <w:numPr>
-          <w:ilvl w:val="1"/>
-          <w:numId w:val="2"/>
-        </w:numPr>
-        <w:ind w:left="1134" w:hanging="567"/>
-        <w:contextualSpacing w:val="0"/>
-        <w:rPr>
-          <w:rFonts w:asciiTheme="majorHAnsi" w:hAnsiTheme="majorHAnsi"/>
-          <w:sz w:val="22"/>
-          <w:szCs w:val="24"/>
-          <w:lang w:val="fr-CA"/>
-        </w:rPr>
-      </w:pPr>
-      <w:r>
-        <w:rPr>
-          <w:rFonts w:asciiTheme="majorHAnsi" w:hAnsiTheme="majorHAnsi"/>
-          <w:sz w:val="22"/>
-          <w:szCs w:val="24"/>
-          <w:lang w:val="fr-CA"/>
-        </w:rPr>
-        <w:t>Chercher le fichier « BD_Sortie.xlsx »</w:t>
-      </w:r>
-    </w:p>
-    <w:p>
-      <w:pPr>
-        <w:pStyle w:val="Paragraphedeliste"/>
-        <w:numPr>
-          <w:ilvl w:val="1"/>
-          <w:numId w:val="2"/>
-        </w:numPr>
-        <w:ind w:left="1134" w:hanging="567"/>
-        <w:contextualSpacing w:val="0"/>
-        <w:rPr>
-          <w:rFonts w:asciiTheme="majorHAnsi" w:hAnsiTheme="majorHAnsi"/>
-          <w:sz w:val="22"/>
-          <w:szCs w:val="24"/>
-          <w:lang w:val="fr-CA"/>
-        </w:rPr>
-      </w:pPr>
-      <w:r>
-        <w:rPr>
-          <w:rFonts w:asciiTheme="majorHAnsi" w:hAnsiTheme="majorHAnsi"/>
-          <w:sz w:val="22"/>
-          <w:szCs w:val="24"/>
-          <w:lang w:val="fr-CA"/>
-        </w:rPr>
-        <w:t>Comptabilisation au G/L des transactions</w:t>
-      </w:r>
-    </w:p>
-    <w:p>
-      <w:pPr>
-        <w:pStyle w:val="Paragraphedeliste"/>
-        <w:numPr>
-          <w:ilvl w:val="2"/>
-          <w:numId w:val="2"/>
-        </w:numPr>
-        <w:ind w:left="1701" w:hanging="567"/>
-        <w:contextualSpacing w:val="0"/>
-        <w:rPr>
-          <w:rFonts w:asciiTheme="majorHAnsi" w:hAnsiTheme="majorHAnsi"/>
-          <w:sz w:val="22"/>
-          <w:szCs w:val="24"/>
-          <w:lang w:val="fr-CA"/>
-        </w:rPr>
-      </w:pPr>
-      <w:r>
-        <w:rPr>
-          <w:rFonts w:asciiTheme="majorHAnsi" w:hAnsiTheme="majorHAnsi"/>
-          <w:sz w:val="22"/>
-          <w:szCs w:val="24"/>
-          <w:lang w:val="fr-CA"/>
-        </w:rPr>
-        <w:t>Création d’une facture</w:t>
-      </w:r>
-    </w:p>
-    <w:p>
-      <w:pPr>
-        <w:pStyle w:val="Paragraphedeliste"/>
-        <w:numPr>
-          <w:ilvl w:val="2"/>
-          <w:numId w:val="2"/>
-        </w:numPr>
-        <w:ind w:left="1701" w:hanging="567"/>
-        <w:contextualSpacing w:val="0"/>
-        <w:rPr>
-          <w:rFonts w:asciiTheme="majorHAnsi" w:hAnsiTheme="majorHAnsi"/>
-          <w:sz w:val="22"/>
-          <w:szCs w:val="24"/>
-          <w:lang w:val="fr-CA"/>
-        </w:rPr>
-      </w:pPr>
-      <w:r>
-        <w:rPr>
-          <w:rFonts w:asciiTheme="majorHAnsi" w:hAnsiTheme="majorHAnsi"/>
-          <w:sz w:val="22"/>
-          <w:szCs w:val="24"/>
-          <w:lang w:val="fr-CA"/>
-        </w:rPr>
-        <w:t>Modification d’une facture</w:t>
-      </w:r>
-    </w:p>
-    <w:p>
-      <w:pPr>
-        <w:pStyle w:val="Paragraphedeliste"/>
-        <w:numPr>
-          <w:ilvl w:val="2"/>
-          <w:numId w:val="2"/>
-        </w:numPr>
-        <w:ind w:left="1701" w:hanging="567"/>
-        <w:contextualSpacing w:val="0"/>
-        <w:rPr>
-          <w:rFonts w:asciiTheme="majorHAnsi" w:hAnsiTheme="majorHAnsi"/>
-          <w:sz w:val="22"/>
-          <w:szCs w:val="24"/>
-          <w:lang w:val="fr-CA"/>
-        </w:rPr>
-      </w:pPr>
-      <w:r>
-        <w:rPr>
-          <w:rFonts w:asciiTheme="majorHAnsi" w:hAnsiTheme="majorHAnsi"/>
-          <w:sz w:val="22"/>
-          <w:szCs w:val="24"/>
-          <w:lang w:val="fr-CA"/>
-        </w:rPr>
-        <w:t>Destruction d’une facture</w:t>
-      </w:r>
-    </w:p>
-    <w:p>
-      <w:pPr>
-        <w:pStyle w:val="Paragraphedeliste"/>
-        <w:numPr>
-          <w:ilvl w:val="1"/>
-          <w:numId w:val="2"/>
-        </w:numPr>
-        <w:ind w:left="1134" w:hanging="567"/>
-        <w:contextualSpacing w:val="0"/>
-        <w:rPr>
-          <w:rFonts w:asciiTheme="majorHAnsi" w:hAnsiTheme="majorHAnsi"/>
-          <w:sz w:val="22"/>
-          <w:szCs w:val="24"/>
-          <w:lang w:val="fr-CA"/>
-        </w:rPr>
-      </w:pPr>
-      <w:r>
-        <w:rPr>
-          <w:rFonts w:asciiTheme="majorHAnsi" w:hAnsiTheme="majorHAnsi"/>
-          <w:sz w:val="22"/>
-          <w:szCs w:val="24"/>
-          <w:lang w:val="fr-CA"/>
-        </w:rPr>
-        <w:t>Programmer la fonction « Encaissements »</w:t>
-      </w:r>
-    </w:p>
-    <w:p>
-      <w:pPr>
-        <w:pStyle w:val="Paragraphedeliste"/>
-        <w:numPr>
-          <w:ilvl w:val="1"/>
-          <w:numId w:val="2"/>
-        </w:numPr>
-        <w:ind w:left="1134" w:hanging="567"/>
-        <w:contextualSpacing w:val="0"/>
-        <w:rPr>
-          <w:rFonts w:asciiTheme="majorHAnsi" w:hAnsiTheme="majorHAnsi"/>
-          <w:sz w:val="22"/>
-          <w:szCs w:val="24"/>
-          <w:lang w:val="fr-CA"/>
-        </w:rPr>
-      </w:pPr>
-      <w:r>
-        <w:rPr>
-          <w:rFonts w:asciiTheme="majorHAnsi" w:hAnsiTheme="majorHAnsi"/>
-          <w:sz w:val="22"/>
-          <w:szCs w:val="24"/>
-          <w:lang w:val="fr-CA"/>
-        </w:rPr>
-        <w:t>Programmer la fonction « Rappels &amp; suivis »</w:t>
+        <w:t>Programmer la fonction « Bilan »</w:t>
       </w:r>
     </w:p>
     <w:p>
@@ -785,7 +1004,7 @@
           <w:szCs w:val="24"/>
           <w:lang w:val="fr-CA"/>
         </w:rPr>
-        <w:t>COMPTABILITÉ</w:t>
+        <w:t>DÉBOURS</w:t>
       </w:r>
     </w:p>
     <w:p>
@@ -804,249 +1023,10 @@
           <w:lang w:val="fr-CA"/>
         </w:rPr>
       </w:pPr>
-      <w:r>
-        <w:rPr>
-          <w:rFonts w:asciiTheme="majorHAnsi" w:hAnsiTheme="majorHAnsi"/>
-          <w:sz w:val="22"/>
-          <w:szCs w:val="24"/>
-          <w:lang w:val="fr-CA"/>
-        </w:rPr>
-        <w:t>Intégrer le plan comptable, avec toutes ses colonnes, dans l’application</w:t>
-      </w:r>
-    </w:p>
-    <w:p>
-      <w:pPr>
-        <w:pStyle w:val="Paragraphedeliste"/>
-        <w:numPr>
-          <w:ilvl w:val="1"/>
-          <w:numId w:val="2"/>
-        </w:numPr>
-        <w:ind w:left="1134" w:hanging="567"/>
-        <w:contextualSpacing w:val="0"/>
-        <w:rPr>
-          <w:rFonts w:asciiTheme="majorHAnsi" w:hAnsiTheme="majorHAnsi"/>
-          <w:sz w:val="22"/>
-          <w:szCs w:val="24"/>
-          <w:lang w:val="fr-CA"/>
-        </w:rPr>
-      </w:pPr>
-      <w:r>
-        <w:rPr>
-          <w:rFonts w:asciiTheme="majorHAnsi" w:hAnsiTheme="majorHAnsi"/>
-          <w:sz w:val="22"/>
-          <w:szCs w:val="24"/>
-          <w:lang w:val="fr-CA"/>
-        </w:rPr>
-        <w:t>Gestion des années financières (30 juin)</w:t>
-      </w:r>
-    </w:p>
-    <w:p>
-      <w:pPr>
-        <w:pStyle w:val="Paragraphedeliste"/>
-        <w:numPr>
-          <w:ilvl w:val="1"/>
-          <w:numId w:val="2"/>
-        </w:numPr>
-        <w:ind w:left="1134" w:hanging="567"/>
-        <w:contextualSpacing w:val="0"/>
-        <w:rPr>
-          <w:rFonts w:asciiTheme="majorHAnsi" w:hAnsiTheme="majorHAnsi"/>
-          <w:sz w:val="22"/>
-          <w:szCs w:val="24"/>
-          <w:lang w:val="fr-CA"/>
-        </w:rPr>
-      </w:pPr>
-      <w:r>
-        <w:rPr>
-          <w:rFonts w:asciiTheme="majorHAnsi" w:hAnsiTheme="majorHAnsi"/>
-          <w:sz w:val="22"/>
-          <w:szCs w:val="24"/>
-          <w:lang w:val="fr-CA"/>
-        </w:rPr>
-        <w:lastRenderedPageBreak/>
-        <w:t>Programmer la fonction « Interrogation des transactions »</w:t>
-      </w:r>
-    </w:p>
-    <w:p>
-      <w:pPr>
-        <w:pStyle w:val="Paragraphedeliste"/>
-        <w:numPr>
-          <w:ilvl w:val="1"/>
-          <w:numId w:val="2"/>
-        </w:numPr>
-        <w:ind w:left="1134" w:hanging="567"/>
-        <w:contextualSpacing w:val="0"/>
-        <w:rPr>
-          <w:rFonts w:asciiTheme="majorHAnsi" w:hAnsiTheme="majorHAnsi"/>
-          <w:sz w:val="22"/>
-          <w:szCs w:val="24"/>
-          <w:lang w:val="fr-CA"/>
-        </w:rPr>
-      </w:pPr>
-      <w:r>
-        <w:rPr>
-          <w:rFonts w:asciiTheme="majorHAnsi" w:hAnsiTheme="majorHAnsi"/>
-          <w:sz w:val="22"/>
-          <w:szCs w:val="24"/>
-          <w:lang w:val="fr-CA"/>
-        </w:rPr>
-        <w:t>Programmer la fonction « Balance de vérification »</w:t>
-      </w:r>
-    </w:p>
-    <w:p>
-      <w:pPr>
-        <w:pStyle w:val="Paragraphedeliste"/>
-        <w:numPr>
-          <w:ilvl w:val="1"/>
-          <w:numId w:val="2"/>
-        </w:numPr>
-        <w:ind w:left="1134" w:hanging="567"/>
-        <w:contextualSpacing w:val="0"/>
-        <w:rPr>
-          <w:rFonts w:asciiTheme="majorHAnsi" w:hAnsiTheme="majorHAnsi"/>
-          <w:sz w:val="22"/>
-          <w:szCs w:val="24"/>
-          <w:lang w:val="fr-CA"/>
-        </w:rPr>
-      </w:pPr>
-      <w:r>
-        <w:rPr>
-          <w:rFonts w:asciiTheme="majorHAnsi" w:hAnsiTheme="majorHAnsi"/>
-          <w:sz w:val="22"/>
-          <w:szCs w:val="24"/>
-          <w:lang w:val="fr-CA"/>
-        </w:rPr>
-        <w:t>Programmer la fonction « GL par date »</w:t>
-      </w:r>
-    </w:p>
-    <w:p>
-      <w:pPr>
-        <w:pStyle w:val="Paragraphedeliste"/>
-        <w:numPr>
-          <w:ilvl w:val="1"/>
-          <w:numId w:val="2"/>
-        </w:numPr>
-        <w:ind w:left="1134" w:hanging="567"/>
-        <w:contextualSpacing w:val="0"/>
-        <w:rPr>
-          <w:rFonts w:asciiTheme="majorHAnsi" w:hAnsiTheme="majorHAnsi"/>
-          <w:sz w:val="22"/>
-          <w:szCs w:val="24"/>
-          <w:lang w:val="fr-CA"/>
-        </w:rPr>
-      </w:pPr>
-      <w:r>
-        <w:rPr>
-          <w:rFonts w:asciiTheme="majorHAnsi" w:hAnsiTheme="majorHAnsi"/>
-          <w:sz w:val="22"/>
-          <w:szCs w:val="24"/>
-          <w:lang w:val="fr-CA"/>
-        </w:rPr>
-        <w:t>Programmer la fonction « GL par entrée »</w:t>
-      </w:r>
-    </w:p>
-    <w:p>
-      <w:pPr>
-        <w:pStyle w:val="Paragraphedeliste"/>
-        <w:numPr>
-          <w:ilvl w:val="1"/>
-          <w:numId w:val="2"/>
-        </w:numPr>
-        <w:ind w:left="1134" w:hanging="567"/>
-        <w:contextualSpacing w:val="0"/>
-        <w:rPr>
-          <w:rFonts w:asciiTheme="majorHAnsi" w:hAnsiTheme="majorHAnsi"/>
-          <w:sz w:val="22"/>
-          <w:szCs w:val="24"/>
-          <w:lang w:val="fr-CA"/>
-        </w:rPr>
-      </w:pPr>
-      <w:r>
-        <w:rPr>
-          <w:rFonts w:asciiTheme="majorHAnsi" w:hAnsiTheme="majorHAnsi"/>
-          <w:sz w:val="22"/>
-          <w:szCs w:val="24"/>
-          <w:lang w:val="fr-CA"/>
-        </w:rPr>
-        <w:t>Programmer la fonction « État des résultats »</w:t>
-      </w:r>
-    </w:p>
-    <w:p>
-      <w:pPr>
-        <w:pStyle w:val="Paragraphedeliste"/>
-        <w:numPr>
-          <w:ilvl w:val="1"/>
-          <w:numId w:val="2"/>
-        </w:numPr>
-        <w:ind w:left="1134" w:hanging="567"/>
-        <w:contextualSpacing w:val="0"/>
-        <w:rPr>
-          <w:rFonts w:asciiTheme="majorHAnsi" w:hAnsiTheme="majorHAnsi"/>
-          <w:sz w:val="22"/>
-          <w:szCs w:val="24"/>
-          <w:lang w:val="fr-CA"/>
-        </w:rPr>
-      </w:pPr>
-      <w:r>
-        <w:rPr>
-          <w:rFonts w:asciiTheme="majorHAnsi" w:hAnsiTheme="majorHAnsi"/>
-          <w:sz w:val="22"/>
-          <w:szCs w:val="24"/>
-          <w:lang w:val="fr-CA"/>
-        </w:rPr>
-        <w:t>Programmer la fonction « Bilan »</w:t>
-      </w:r>
-    </w:p>
-    <w:p>
-      <w:pPr>
-        <w:pStyle w:val="Paragraphedeliste"/>
-        <w:numPr>
-          <w:ilvl w:val="0"/>
-          <w:numId w:val="2"/>
-        </w:numPr>
-        <w:spacing w:before="360"/>
-        <w:ind w:left="567" w:hanging="567"/>
-        <w:contextualSpacing w:val="0"/>
-        <w:rPr>
-          <w:rFonts w:asciiTheme="majorHAnsi" w:hAnsiTheme="majorHAnsi"/>
-          <w:b/>
-          <w:bCs/>
-          <w:sz w:val="22"/>
-          <w:szCs w:val="24"/>
-          <w:lang w:val="fr-CA"/>
-        </w:rPr>
-      </w:pPr>
-      <w:r>
-        <w:rPr>
-          <w:rFonts w:asciiTheme="majorHAnsi" w:hAnsiTheme="majorHAnsi"/>
-          <w:b/>
-          <w:bCs/>
-          <w:sz w:val="22"/>
-          <w:szCs w:val="24"/>
-          <w:lang w:val="fr-CA"/>
-        </w:rPr>
-        <w:t>DÉBOURS</w:t>
-      </w:r>
-    </w:p>
-    <w:p>
-      <w:pPr>
-        <w:pStyle w:val="Paragraphedeliste"/>
-        <w:numPr>
-          <w:ilvl w:val="1"/>
-          <w:numId w:val="2"/>
-        </w:numPr>
-        <w:ind w:left="1134" w:hanging="567"/>
-        <w:contextualSpacing w:val="0"/>
-        <w:rPr>
-          <w:rFonts w:asciiTheme="majorHAnsi" w:hAnsiTheme="majorHAnsi"/>
-          <w:sz w:val="22"/>
-          <w:szCs w:val="24"/>
-          <w:lang w:val="fr-CA"/>
-        </w:rPr>
-      </w:pPr>
     </w:p>
     <w:sectPr>
-      <w:footerReference w:type="default" r:id="rId7"/>
+      <w:headerReference w:type="default" r:id="rId7"/>
+      <w:footerReference w:type="default" r:id="rId8"/>
       <w:pgSz w:w="12240" w:h="15840"/>
       <w:pgMar w:top="1134" w:right="1134" w:bottom="1134" w:left="1134" w:header="709" w:footer="545" w:gutter="0"/>
       <w:cols w:space="708"/>
@@ -1156,7 +1136,7 @@
         <w:szCs w:val="24"/>
         <w:lang w:val="fr-CA"/>
       </w:rPr>
-      <w:t>2023-12-20</w:t>
+      <w:t>2023-12-21</w:t>
     </w:r>
     <w:r>
       <w:rPr>
@@ -1315,9 +1295,165 @@
 </w:footnotes>
 </file>
 
+<file path=word/header1.xml><?xml version="1.0" encoding="utf-8"?>
+<w:hdr xmlns:wpc="http://schemas.microsoft.com/office/word/2010/wordprocessingCanvas" xmlns:cx="http://schemas.microsoft.com/office/drawing/2014/chartex" xmlns:cx1="http://schemas.microsoft.com/office/drawing/2015/9/8/chartex" xmlns:cx2="http://schemas.microsoft.com/office/drawing/2015/10/21/chartex" xmlns:cx3="http://schemas.microsoft.com/office/drawing/2016/5/9/chartex" xmlns:cx4="http://schemas.microsoft.com/office/drawing/2016/5/10/chartex" xmlns:cx5="http://schemas.microsoft.com/office/drawing/2016/5/11/chartex" xmlns:cx6="http://schemas.microsoft.com/office/drawing/2016/5/12/chartex" xmlns:cx7="http://schemas.microsoft.com/office/drawing/2016/5/13/chartex" xmlns:cx8="http://schemas.microsoft.com/office/drawing/2016/5/14/chartex" xmlns:mc="http://schemas.openxmlformats.org/markup-compatibility/2006" xmlns:aink="http://schemas.microsoft.com/office/drawing/2016/ink" xmlns:am3d="http://schemas.microsoft.com/office/drawing/2017/model3d" xmlns:o="urn:schemas-microsoft-com:office:office" xmlns:oel="http://schemas.microsoft.com/office/2019/extlst" xmlns:r="http://schemas.openxmlformats.org/officeDocument/2006/relationships" xmlns:m="http://schemas.openxmlformats.org/officeDocument/2006/math" xmlns:v="urn:schemas-microsoft-com:vml" xmlns:wp14="http://schemas.microsoft.com/office/word/2010/wordprocessingDrawing" xmlns:wp="http://schemas.openxmlformats.org/drawingml/2006/wordprocessingDrawing" xmlns:w10="urn:schemas-microsoft-com:office:word" xmlns:w="http://schemas.openxmlformats.org/wordprocessingml/2006/main" xmlns:w14="http://schemas.microsoft.com/office/word/2010/wordml" xmlns:w15="http://schemas.microsoft.com/office/word/2012/wordml" xmlns:w16cex="http://schemas.microsoft.com/office/word/2018/wordml/cex" xmlns:w16cid="http://schemas.microsoft.com/office/word/2016/wordml/cid" xmlns:w16="http://schemas.microsoft.com/office/word/2018/wordml" xmlns:w16sdtdh="http://schemas.microsoft.com/office/word/2020/wordml/sdtdatahash" xmlns:w16se="http://schemas.microsoft.com/office/word/2015/wordml/symex" xmlns:wpg="http://schemas.microsoft.com/office/word/2010/wordprocessingGroup" xmlns:wpi="http://schemas.microsoft.com/office/word/2010/wordprocessingInk" xmlns:wne="http://schemas.microsoft.com/office/word/2006/wordml" xmlns:wps="http://schemas.microsoft.com/office/word/2010/wordprocessingShape" mc:Ignorable="w14 w15 w16se w16cid w16 w16cex w16sdtdh wp14">
+  <w:p>
+    <w:pPr>
+      <w:pBdr>
+        <w:bottom w:val="single" w:sz="6" w:space="1" w:color="auto"/>
+      </w:pBdr>
+      <w:spacing w:before="0" w:after="0"/>
+      <w:jc w:val="center"/>
+      <w:rPr>
+        <w:rFonts w:asciiTheme="majorHAnsi" w:hAnsiTheme="majorHAnsi"/>
+        <w:color w:val="000000" w:themeColor="text1"/>
+        <w:sz w:val="28"/>
+        <w:szCs w:val="28"/>
+        <w:lang w:val="fr-CA"/>
+      </w:rPr>
+    </w:pPr>
+    <w:r>
+      <w:rPr>
+        <w:rFonts w:asciiTheme="majorHAnsi" w:hAnsiTheme="majorHAnsi"/>
+        <w:b/>
+        <w:bCs/>
+        <w:color w:val="0070C0"/>
+        <w:sz w:val="28"/>
+        <w:szCs w:val="28"/>
+        <w:lang w:val="fr-CA"/>
+      </w:rPr>
+      <w:t>GCF – Application comptable</w:t>
+    </w:r>
+  </w:p>
+  <w:p>
+    <w:pPr>
+      <w:spacing w:before="0" w:after="0"/>
+      <w:jc w:val="center"/>
+      <w:rPr>
+        <w:rFonts w:asciiTheme="majorHAnsi" w:hAnsiTheme="majorHAnsi"/>
+        <w:color w:val="000000" w:themeColor="text1"/>
+        <w:sz w:val="28"/>
+        <w:szCs w:val="28"/>
+        <w:lang w:val="fr-CA"/>
+      </w:rPr>
+    </w:pPr>
+  </w:p>
+</w:hdr>
+</file>
+
 <file path=word/numbering.xml><?xml version="1.0" encoding="utf-8"?>
 <w:numbering xmlns:wpc="http://schemas.microsoft.com/office/word/2010/wordprocessingCanvas" xmlns:cx="http://schemas.microsoft.com/office/drawing/2014/chartex" xmlns:cx1="http://schemas.microsoft.com/office/drawing/2015/9/8/chartex" xmlns:cx2="http://schemas.microsoft.com/office/drawing/2015/10/21/chartex" xmlns:cx3="http://schemas.microsoft.com/office/drawing/2016/5/9/chartex" xmlns:cx4="http://schemas.microsoft.com/office/drawing/2016/5/10/chartex" xmlns:cx5="http://schemas.microsoft.com/office/drawing/2016/5/11/chartex" xmlns:cx6="http://schemas.microsoft.com/office/drawing/2016/5/12/chartex" xmlns:cx7="http://schemas.microsoft.com/office/drawing/2016/5/13/chartex" xmlns:cx8="http://schemas.microsoft.com/office/drawing/2016/5/14/chartex" xmlns:mc="http://schemas.openxmlformats.org/markup-compatibility/2006" xmlns:aink="http://schemas.microsoft.com/office/drawing/2016/ink" xmlns:am3d="http://schemas.microsoft.com/office/drawing/2017/model3d" xmlns:o="urn:schemas-microsoft-com:office:office" xmlns:oel="http://schemas.microsoft.com/office/2019/extlst" xmlns:r="http://schemas.openxmlformats.org/officeDocument/2006/relationships" xmlns:m="http://schemas.openxmlformats.org/officeDocument/2006/math" xmlns:v="urn:schemas-microsoft-com:vml" xmlns:wp14="http://schemas.microsoft.com/office/word/2010/wordprocessingDrawing" xmlns:wp="http://schemas.openxmlformats.org/drawingml/2006/wordprocessingDrawing" xmlns:w10="urn:schemas-microsoft-com:office:word" xmlns:w="http://schemas.openxmlformats.org/wordprocessingml/2006/main" xmlns:w14="http://schemas.microsoft.com/office/word/2010/wordml" xmlns:w15="http://schemas.microsoft.com/office/word/2012/wordml" xmlns:w16cex="http://schemas.microsoft.com/office/word/2018/wordml/cex" xmlns:w16cid="http://schemas.microsoft.com/office/word/2016/wordml/cid" xmlns:w16="http://schemas.microsoft.com/office/word/2018/wordml" xmlns:w16sdtdh="http://schemas.microsoft.com/office/word/2020/wordml/sdtdatahash" xmlns:w16se="http://schemas.microsoft.com/office/word/2015/wordml/symex" xmlns:wpg="http://schemas.microsoft.com/office/word/2010/wordprocessingGroup" xmlns:wpi="http://schemas.microsoft.com/office/word/2010/wordprocessingInk" xmlns:wne="http://schemas.microsoft.com/office/word/2006/wordml" xmlns:wps="http://schemas.microsoft.com/office/word/2010/wordprocessingShape" mc:Ignorable="w14 w15 w16se w16cid w16 w16cex w16sdtdh wp14">
   <w:abstractNum w:abstractNumId="0" w15:restartNumberingAfterBreak="0">
+    <w:nsid w:val="32455073"/>
+    <w:multiLevelType w:val="hybridMultilevel"/>
+    <w:tmpl w:val="75C69FDC"/>
+    <w:lvl w:ilvl="0" w:tplc="FFFFFFFF">
+      <w:start w:val="1"/>
+      <w:numFmt w:val="bullet"/>
+      <w:lvlText w:val=""/>
+      <w:lvlJc w:val="left"/>
+      <w:pPr>
+        <w:ind w:left="720" w:hanging="360"/>
+      </w:pPr>
+      <w:rPr>
+        <w:rFonts w:ascii="Symbol" w:hAnsi="Symbol" w:hint="default"/>
+      </w:rPr>
+    </w:lvl>
+    <w:lvl w:ilvl="1" w:tplc="0C0C000F">
+      <w:start w:val="1"/>
+      <w:numFmt w:val="decimal"/>
+      <w:lvlText w:val="%2."/>
+      <w:lvlJc w:val="left"/>
+      <w:pPr>
+        <w:ind w:left="1440" w:hanging="360"/>
+      </w:pPr>
+    </w:lvl>
+    <w:lvl w:ilvl="2" w:tplc="FFFFFFFF">
+      <w:start w:val="1"/>
+      <w:numFmt w:val="bullet"/>
+      <w:lvlText w:val=""/>
+      <w:lvlJc w:val="left"/>
+      <w:pPr>
+        <w:ind w:left="2160" w:hanging="360"/>
+      </w:pPr>
+      <w:rPr>
+        <w:rFonts w:ascii="Wingdings" w:hAnsi="Wingdings" w:hint="default"/>
+      </w:rPr>
+    </w:lvl>
+    <w:lvl w:ilvl="3" w:tplc="FFFFFFFF" w:tentative="1">
+      <w:start w:val="1"/>
+      <w:numFmt w:val="bullet"/>
+      <w:lvlText w:val=""/>
+      <w:lvlJc w:val="left"/>
+      <w:pPr>
+        <w:ind w:left="2880" w:hanging="360"/>
+      </w:pPr>
+      <w:rPr>
+        <w:rFonts w:ascii="Symbol" w:hAnsi="Symbol" w:hint="default"/>
+      </w:rPr>
+    </w:lvl>
+    <w:lvl w:ilvl="4" w:tplc="FFFFFFFF" w:tentative="1">
+      <w:start w:val="1"/>
+      <w:numFmt w:val="bullet"/>
+      <w:lvlText w:val="o"/>
+      <w:lvlJc w:val="left"/>
+      <w:pPr>
+        <w:ind w:left="3600" w:hanging="360"/>
+      </w:pPr>
+      <w:rPr>
+        <w:rFonts w:ascii="Courier New" w:hAnsi="Courier New" w:cs="Courier New" w:hint="default"/>
+      </w:rPr>
+    </w:lvl>
+    <w:lvl w:ilvl="5" w:tplc="FFFFFFFF" w:tentative="1">
+      <w:start w:val="1"/>
+      <w:numFmt w:val="bullet"/>
+      <w:lvlText w:val=""/>
+      <w:lvlJc w:val="left"/>
+      <w:pPr>
+        <w:ind w:left="4320" w:hanging="360"/>
+      </w:pPr>
+      <w:rPr>
+        <w:rFonts w:ascii="Wingdings" w:hAnsi="Wingdings" w:hint="default"/>
+      </w:rPr>
+    </w:lvl>
+    <w:lvl w:ilvl="6" w:tplc="FFFFFFFF" w:tentative="1">
+      <w:start w:val="1"/>
+      <w:numFmt w:val="bullet"/>
+      <w:lvlText w:val=""/>
+      <w:lvlJc w:val="left"/>
+      <w:pPr>
+        <w:ind w:left="5040" w:hanging="360"/>
+      </w:pPr>
+      <w:rPr>
+        <w:rFonts w:ascii="Symbol" w:hAnsi="Symbol" w:hint="default"/>
+      </w:rPr>
+    </w:lvl>
+    <w:lvl w:ilvl="7" w:tplc="FFFFFFFF" w:tentative="1">
+      <w:start w:val="1"/>
+      <w:numFmt w:val="bullet"/>
+      <w:lvlText w:val="o"/>
+      <w:lvlJc w:val="left"/>
+      <w:pPr>
+        <w:ind w:left="5760" w:hanging="360"/>
+      </w:pPr>
+      <w:rPr>
+        <w:rFonts w:ascii="Courier New" w:hAnsi="Courier New" w:cs="Courier New" w:hint="default"/>
+      </w:rPr>
+    </w:lvl>
+    <w:lvl w:ilvl="8" w:tplc="FFFFFFFF" w:tentative="1">
+      <w:start w:val="1"/>
+      <w:numFmt w:val="bullet"/>
+      <w:lvlText w:val=""/>
+      <w:lvlJc w:val="left"/>
+      <w:pPr>
+        <w:ind w:left="6480" w:hanging="360"/>
+      </w:pPr>
+      <w:rPr>
+        <w:rFonts w:ascii="Wingdings" w:hAnsi="Wingdings" w:hint="default"/>
+      </w:rPr>
+    </w:lvl>
+  </w:abstractNum>
+  <w:abstractNum w:abstractNumId="1" w15:restartNumberingAfterBreak="0">
     <w:nsid w:val="3F19702D"/>
     <w:multiLevelType w:val="hybridMultilevel"/>
     <w:tmpl w:val="96244F10"/>
@@ -1403,7 +1539,7 @@
       </w:pPr>
     </w:lvl>
   </w:abstractNum>
-  <w:abstractNum w:abstractNumId="1" w15:restartNumberingAfterBreak="0">
+  <w:abstractNum w:abstractNumId="2" w15:restartNumberingAfterBreak="0">
     <w:nsid w:val="719129EA"/>
     <w:multiLevelType w:val="hybridMultilevel"/>
     <w:tmpl w:val="856AAA1A"/>
@@ -1517,10 +1653,13 @@
     </w:lvl>
   </w:abstractNum>
   <w:num w:numId="1" w16cid:durableId="2140297556">
-    <w:abstractNumId w:val="0"/>
+    <w:abstractNumId w:val="1"/>
   </w:num>
   <w:num w:numId="2" w16cid:durableId="423957727">
-    <w:abstractNumId w:val="1"/>
+    <w:abstractNumId w:val="2"/>
+  </w:num>
+  <w:num w:numId="3" w16cid:durableId="594900580">
+    <w:abstractNumId w:val="0"/>
   </w:num>
 </w:numbering>
 </file>

</xml_diff>